<commit_message>
Requisitos Funcionais do Projeto
</commit_message>
<xml_diff>
--- a/Documentos/Modelo-Documento-Requisitos.docx
+++ b/Documentos/Modelo-Documento-Requisitos.docx
@@ -879,8 +879,8 @@
           <w:sz w:val="18"/>
         </w:rPr>
         <w:sectPr>
-          <w:headerReference w:type="default" r:id="rId7"/>
-          <w:footerReference w:type="default" r:id="rId8"/>
+          <w:headerReference w:type="default" r:id="rId8"/>
+          <w:footerReference w:type="default" r:id="rId9"/>
           <w:pgSz w:w="12240" w:h="15840"/>
           <w:pgMar w:top="1120" w:right="1380" w:bottom="1020" w:left="1660" w:header="914" w:footer="836" w:gutter="0"/>
           <w:pgNumType w:start="2"/>
@@ -2823,8 +2823,6 @@
               </w:rPr>
               <w:t>3</w:t>
             </w:r>
-            <w:bookmarkStart w:id="6" w:name="_GoBack"/>
-            <w:bookmarkEnd w:id="6"/>
           </w:p>
         </w:tc>
         <w:tc>
@@ -2876,7 +2874,7 @@
           <w:sz w:val="20"/>
         </w:rPr>
         <w:sectPr>
-          <w:headerReference w:type="default" r:id="rId9"/>
+          <w:headerReference w:type="default" r:id="rId10"/>
           <w:pgSz w:w="12240" w:h="15840"/>
           <w:pgMar w:top="1120" w:right="1380" w:bottom="1020" w:left="1660" w:header="914" w:footer="836" w:gutter="0"/>
           <w:cols w:space="720"/>
@@ -2907,8 +2905,8 @@
         </w:tabs>
         <w:spacing w:before="100"/>
       </w:pPr>
-      <w:bookmarkStart w:id="7" w:name="_bookmark6"/>
-      <w:bookmarkEnd w:id="7"/>
+      <w:bookmarkStart w:id="6" w:name="_bookmark6"/>
+      <w:bookmarkEnd w:id="6"/>
       <w:r>
         <w:rPr>
           <w:color w:val="003366"/>
@@ -3232,8 +3230,8 @@
           <w:tab w:val="left" w:pos="1000"/>
         </w:tabs>
       </w:pPr>
-      <w:bookmarkStart w:id="8" w:name="_bookmark7"/>
-      <w:bookmarkEnd w:id="8"/>
+      <w:bookmarkStart w:id="7" w:name="_bookmark7"/>
+      <w:bookmarkEnd w:id="7"/>
       <w:r>
         <w:rPr>
           <w:color w:val="003366"/>
@@ -3315,8 +3313,8 @@
         <w:spacing w:before="100" w:after="19"/>
         <w:ind w:hanging="433"/>
       </w:pPr>
-      <w:bookmarkStart w:id="9" w:name="_bookmark8"/>
-      <w:bookmarkEnd w:id="9"/>
+      <w:bookmarkStart w:id="8" w:name="_bookmark8"/>
+      <w:bookmarkEnd w:id="8"/>
       <w:r>
         <w:rPr>
           <w:color w:val="1F487C"/>
@@ -3437,8 +3435,8 @@
         <w:spacing w:before="100"/>
         <w:ind w:left="858" w:hanging="718"/>
       </w:pPr>
-      <w:bookmarkStart w:id="10" w:name="_bookmark9"/>
-      <w:bookmarkEnd w:id="10"/>
+      <w:bookmarkStart w:id="9" w:name="_bookmark9"/>
+      <w:bookmarkEnd w:id="9"/>
       <w:r>
         <w:rPr>
           <w:color w:val="003366"/>
@@ -3486,19 +3484,19 @@
         <w:tblLook w:val="01E0" w:firstRow="1" w:lastRow="1" w:firstColumn="1" w:lastColumn="1" w:noHBand="0" w:noVBand="0"/>
       </w:tblPr>
       <w:tblGrid>
-        <w:gridCol w:w="939"/>
-        <w:gridCol w:w="2546"/>
-        <w:gridCol w:w="1795"/>
-        <w:gridCol w:w="751"/>
-        <w:gridCol w:w="2546"/>
+        <w:gridCol w:w="936"/>
+        <w:gridCol w:w="2538"/>
+        <w:gridCol w:w="2498"/>
+        <w:gridCol w:w="40"/>
+        <w:gridCol w:w="2645"/>
       </w:tblGrid>
       <w:tr>
         <w:trPr>
-          <w:trHeight w:val="388"/>
+          <w:trHeight w:val="430"/>
         </w:trPr>
         <w:tc>
           <w:tcPr>
-            <w:tcW w:w="939" w:type="dxa"/>
+            <w:tcW w:w="936" w:type="dxa"/>
             <w:tcBorders>
               <w:top w:val="nil"/>
               <w:left w:val="nil"/>
@@ -3528,7 +3526,7 @@
         </w:tc>
         <w:tc>
           <w:tcPr>
-            <w:tcW w:w="2546" w:type="dxa"/>
+            <w:tcW w:w="2538" w:type="dxa"/>
             <w:tcBorders>
               <w:top w:val="nil"/>
               <w:left w:val="nil"/>
@@ -3558,7 +3556,7 @@
         </w:tc>
         <w:tc>
           <w:tcPr>
-            <w:tcW w:w="2546" w:type="dxa"/>
+            <w:tcW w:w="2538" w:type="dxa"/>
             <w:gridSpan w:val="2"/>
             <w:tcBorders>
               <w:top w:val="nil"/>
@@ -3581,7 +3579,7 @@
         </w:tc>
         <w:tc>
           <w:tcPr>
-            <w:tcW w:w="2546" w:type="dxa"/>
+            <w:tcW w:w="2643" w:type="dxa"/>
             <w:tcBorders>
               <w:top w:val="nil"/>
               <w:left w:val="nil"/>
@@ -3612,11 +3610,11 @@
       </w:tr>
       <w:tr>
         <w:trPr>
-          <w:trHeight w:val="270"/>
+          <w:trHeight w:val="299"/>
         </w:trPr>
         <w:tc>
           <w:tcPr>
-            <w:tcW w:w="939" w:type="dxa"/>
+            <w:tcW w:w="936" w:type="dxa"/>
           </w:tcPr>
           <w:p>
             <w:pPr>
@@ -3626,11 +3624,17 @@
                 <w:sz w:val="20"/>
               </w:rPr>
             </w:pPr>
-          </w:p>
-        </w:tc>
-        <w:tc>
-          <w:tcPr>
-            <w:tcW w:w="4341" w:type="dxa"/>
+            <w:r>
+              <w:rPr>
+                <w:sz w:val="20"/>
+              </w:rPr>
+              <w:t>RF001</w:t>
+            </w:r>
+          </w:p>
+        </w:tc>
+        <w:tc>
+          <w:tcPr>
+            <w:tcW w:w="5036" w:type="dxa"/>
             <w:gridSpan w:val="2"/>
           </w:tcPr>
           <w:p>
@@ -3641,11 +3645,17 @@
                 <w:sz w:val="20"/>
               </w:rPr>
             </w:pPr>
-          </w:p>
-        </w:tc>
-        <w:tc>
-          <w:tcPr>
-            <w:tcW w:w="3297" w:type="dxa"/>
+            <w:r>
+              <w:rPr>
+                <w:sz w:val="20"/>
+              </w:rPr>
+              <w:t>Listar pacotes</w:t>
+            </w:r>
+          </w:p>
+        </w:tc>
+        <w:tc>
+          <w:tcPr>
+            <w:tcW w:w="2685" w:type="dxa"/>
             <w:gridSpan w:val="2"/>
           </w:tcPr>
           <w:p>
@@ -3657,16 +3667,22 @@
                 <w:sz w:val="20"/>
               </w:rPr>
             </w:pPr>
+            <w:r>
+              <w:rPr>
+                <w:sz w:val="20"/>
+              </w:rPr>
+              <w:t>ADMIN/CLIENTE</w:t>
+            </w:r>
           </w:p>
         </w:tc>
       </w:tr>
       <w:tr>
         <w:trPr>
-          <w:trHeight w:val="261"/>
+          <w:trHeight w:val="289"/>
         </w:trPr>
         <w:tc>
           <w:tcPr>
-            <w:tcW w:w="939" w:type="dxa"/>
+            <w:tcW w:w="936" w:type="dxa"/>
           </w:tcPr>
           <w:p>
             <w:pPr>
@@ -3676,11 +3692,17 @@
                 <w:sz w:val="20"/>
               </w:rPr>
             </w:pPr>
-          </w:p>
-        </w:tc>
-        <w:tc>
-          <w:tcPr>
-            <w:tcW w:w="4341" w:type="dxa"/>
+            <w:r>
+              <w:rPr>
+                <w:sz w:val="20"/>
+              </w:rPr>
+              <w:t>RF002</w:t>
+            </w:r>
+          </w:p>
+        </w:tc>
+        <w:tc>
+          <w:tcPr>
+            <w:tcW w:w="5036" w:type="dxa"/>
             <w:gridSpan w:val="2"/>
           </w:tcPr>
           <w:p>
@@ -3691,11 +3713,17 @@
                 <w:sz w:val="20"/>
               </w:rPr>
             </w:pPr>
-          </w:p>
-        </w:tc>
-        <w:tc>
-          <w:tcPr>
-            <w:tcW w:w="3297" w:type="dxa"/>
+            <w:r>
+              <w:rPr>
+                <w:sz w:val="20"/>
+              </w:rPr>
+              <w:t>Filtrar pacotes</w:t>
+            </w:r>
+          </w:p>
+        </w:tc>
+        <w:tc>
+          <w:tcPr>
+            <w:tcW w:w="2685" w:type="dxa"/>
             <w:gridSpan w:val="2"/>
           </w:tcPr>
           <w:p>
@@ -3707,16 +3735,22 @@
                 <w:sz w:val="20"/>
               </w:rPr>
             </w:pPr>
+            <w:r>
+              <w:rPr>
+                <w:sz w:val="20"/>
+              </w:rPr>
+              <w:t>País/Mês</w:t>
+            </w:r>
           </w:p>
         </w:tc>
       </w:tr>
       <w:tr>
         <w:trPr>
-          <w:trHeight w:val="261"/>
+          <w:trHeight w:val="289"/>
         </w:trPr>
         <w:tc>
           <w:tcPr>
-            <w:tcW w:w="939" w:type="dxa"/>
+            <w:tcW w:w="936" w:type="dxa"/>
           </w:tcPr>
           <w:p>
             <w:pPr>
@@ -3726,11 +3760,17 @@
                 <w:sz w:val="20"/>
               </w:rPr>
             </w:pPr>
-          </w:p>
-        </w:tc>
-        <w:tc>
-          <w:tcPr>
-            <w:tcW w:w="4341" w:type="dxa"/>
+            <w:r>
+              <w:rPr>
+                <w:sz w:val="20"/>
+              </w:rPr>
+              <w:t>RF003</w:t>
+            </w:r>
+          </w:p>
+        </w:tc>
+        <w:tc>
+          <w:tcPr>
+            <w:tcW w:w="5036" w:type="dxa"/>
             <w:gridSpan w:val="2"/>
           </w:tcPr>
           <w:p>
@@ -3742,11 +3782,17 @@
                 <w:sz w:val="20"/>
               </w:rPr>
             </w:pPr>
-          </w:p>
-        </w:tc>
-        <w:tc>
-          <w:tcPr>
-            <w:tcW w:w="3297" w:type="dxa"/>
+            <w:r>
+              <w:rPr>
+                <w:sz w:val="20"/>
+              </w:rPr>
+              <w:t>Cadastrar os pacotes</w:t>
+            </w:r>
+          </w:p>
+        </w:tc>
+        <w:tc>
+          <w:tcPr>
+            <w:tcW w:w="2685" w:type="dxa"/>
             <w:gridSpan w:val="2"/>
           </w:tcPr>
           <w:p>
@@ -3758,16 +3804,22 @@
                 <w:sz w:val="20"/>
               </w:rPr>
             </w:pPr>
+            <w:r>
+              <w:rPr>
+                <w:sz w:val="20"/>
+              </w:rPr>
+              <w:t>ADMIN</w:t>
+            </w:r>
           </w:p>
         </w:tc>
       </w:tr>
       <w:tr>
         <w:trPr>
-          <w:trHeight w:val="261"/>
+          <w:trHeight w:val="289"/>
         </w:trPr>
         <w:tc>
           <w:tcPr>
-            <w:tcW w:w="939" w:type="dxa"/>
+            <w:tcW w:w="936" w:type="dxa"/>
           </w:tcPr>
           <w:p>
             <w:pPr>
@@ -3777,11 +3829,17 @@
                 <w:sz w:val="20"/>
               </w:rPr>
             </w:pPr>
-          </w:p>
-        </w:tc>
-        <w:tc>
-          <w:tcPr>
-            <w:tcW w:w="4341" w:type="dxa"/>
+            <w:r>
+              <w:rPr>
+                <w:sz w:val="20"/>
+              </w:rPr>
+              <w:t>RF004</w:t>
+            </w:r>
+          </w:p>
+        </w:tc>
+        <w:tc>
+          <w:tcPr>
+            <w:tcW w:w="5036" w:type="dxa"/>
             <w:gridSpan w:val="2"/>
           </w:tcPr>
           <w:p>
@@ -3792,11 +3850,17 @@
                 <w:sz w:val="20"/>
               </w:rPr>
             </w:pPr>
-          </w:p>
-        </w:tc>
-        <w:tc>
-          <w:tcPr>
-            <w:tcW w:w="3297" w:type="dxa"/>
+            <w:r>
+              <w:rPr>
+                <w:sz w:val="20"/>
+              </w:rPr>
+              <w:t>Atualizar os pacotes</w:t>
+            </w:r>
+          </w:p>
+        </w:tc>
+        <w:tc>
+          <w:tcPr>
+            <w:tcW w:w="2685" w:type="dxa"/>
             <w:gridSpan w:val="2"/>
           </w:tcPr>
           <w:p>
@@ -3808,16 +3872,22 @@
                 <w:sz w:val="20"/>
               </w:rPr>
             </w:pPr>
+            <w:r>
+              <w:rPr>
+                <w:sz w:val="20"/>
+              </w:rPr>
+              <w:t>ADMIN</w:t>
+            </w:r>
           </w:p>
         </w:tc>
       </w:tr>
       <w:tr>
         <w:trPr>
-          <w:trHeight w:val="261"/>
+          <w:trHeight w:val="289"/>
         </w:trPr>
         <w:tc>
           <w:tcPr>
-            <w:tcW w:w="939" w:type="dxa"/>
+            <w:tcW w:w="936" w:type="dxa"/>
           </w:tcPr>
           <w:p>
             <w:pPr>
@@ -3827,11 +3897,17 @@
                 <w:sz w:val="20"/>
               </w:rPr>
             </w:pPr>
-          </w:p>
-        </w:tc>
-        <w:tc>
-          <w:tcPr>
-            <w:tcW w:w="4341" w:type="dxa"/>
+            <w:r>
+              <w:rPr>
+                <w:sz w:val="20"/>
+              </w:rPr>
+              <w:t>RF005</w:t>
+            </w:r>
+          </w:p>
+        </w:tc>
+        <w:tc>
+          <w:tcPr>
+            <w:tcW w:w="5036" w:type="dxa"/>
             <w:gridSpan w:val="2"/>
           </w:tcPr>
           <w:p>
@@ -3842,11 +3918,17 @@
                 <w:sz w:val="20"/>
               </w:rPr>
             </w:pPr>
-          </w:p>
-        </w:tc>
-        <w:tc>
-          <w:tcPr>
-            <w:tcW w:w="3297" w:type="dxa"/>
+            <w:r>
+              <w:rPr>
+                <w:sz w:val="20"/>
+              </w:rPr>
+              <w:t>Fazer login</w:t>
+            </w:r>
+          </w:p>
+        </w:tc>
+        <w:tc>
+          <w:tcPr>
+            <w:tcW w:w="2685" w:type="dxa"/>
             <w:gridSpan w:val="2"/>
           </w:tcPr>
           <w:p>
@@ -3858,6 +3940,74 @@
                 <w:sz w:val="20"/>
               </w:rPr>
             </w:pPr>
+          </w:p>
+        </w:tc>
+      </w:tr>
+      <w:tr>
+        <w:trPr>
+          <w:trHeight w:val="289"/>
+        </w:trPr>
+        <w:tc>
+          <w:tcPr>
+            <w:tcW w:w="936" w:type="dxa"/>
+          </w:tcPr>
+          <w:p>
+            <w:pPr>
+              <w:pStyle w:val="TableParagraph"/>
+              <w:spacing w:before="0" w:line="222" w:lineRule="exact"/>
+              <w:rPr>
+                <w:sz w:val="20"/>
+              </w:rPr>
+            </w:pPr>
+            <w:r>
+              <w:rPr>
+                <w:sz w:val="20"/>
+              </w:rPr>
+              <w:t>RF006</w:t>
+            </w:r>
+          </w:p>
+        </w:tc>
+        <w:tc>
+          <w:tcPr>
+            <w:tcW w:w="5036" w:type="dxa"/>
+            <w:gridSpan w:val="2"/>
+          </w:tcPr>
+          <w:p>
+            <w:pPr>
+              <w:pStyle w:val="TableParagraph"/>
+              <w:spacing w:before="0" w:line="222" w:lineRule="exact"/>
+              <w:rPr>
+                <w:sz w:val="20"/>
+              </w:rPr>
+            </w:pPr>
+            <w:r>
+              <w:rPr>
+                <w:sz w:val="20"/>
+              </w:rPr>
+              <w:t>Atualizar status do pacote</w:t>
+            </w:r>
+          </w:p>
+        </w:tc>
+        <w:tc>
+          <w:tcPr>
+            <w:tcW w:w="2685" w:type="dxa"/>
+            <w:gridSpan w:val="2"/>
+          </w:tcPr>
+          <w:p>
+            <w:pPr>
+              <w:pStyle w:val="TableParagraph"/>
+              <w:spacing w:before="0" w:line="222" w:lineRule="exact"/>
+              <w:jc w:val="center"/>
+              <w:rPr>
+                <w:sz w:val="20"/>
+              </w:rPr>
+            </w:pPr>
+            <w:r>
+              <w:rPr>
+                <w:sz w:val="20"/>
+              </w:rPr>
+              <w:t>ADMIN</w:t>
+            </w:r>
           </w:p>
         </w:tc>
       </w:tr>
@@ -3875,8 +4025,8 @@
         </w:tabs>
         <w:spacing w:before="237"/>
       </w:pPr>
-      <w:bookmarkStart w:id="11" w:name="_bookmark10"/>
-      <w:bookmarkEnd w:id="11"/>
+      <w:bookmarkStart w:id="10" w:name="_bookmark10"/>
+      <w:bookmarkEnd w:id="10"/>
       <w:r>
         <w:rPr>
           <w:color w:val="003366"/>
@@ -4039,6 +4189,12 @@
                 <w:sz w:val="20"/>
               </w:rPr>
             </w:pPr>
+            <w:r>
+              <w:rPr>
+                <w:sz w:val="20"/>
+              </w:rPr>
+              <w:t>RNF001</w:t>
+            </w:r>
           </w:p>
         </w:tc>
         <w:tc>
@@ -4054,6 +4210,12 @@
                 <w:sz w:val="20"/>
               </w:rPr>
             </w:pPr>
+            <w:r>
+              <w:rPr>
+                <w:sz w:val="20"/>
+              </w:rPr>
+              <w:t>Identidade visual</w:t>
+            </w:r>
           </w:p>
         </w:tc>
         <w:tc>
@@ -4087,6 +4249,12 @@
                 <w:sz w:val="20"/>
               </w:rPr>
             </w:pPr>
+            <w:r>
+              <w:rPr>
+                <w:sz w:val="20"/>
+              </w:rPr>
+              <w:t>RNF002</w:t>
+            </w:r>
           </w:p>
         </w:tc>
         <w:tc>
@@ -4102,6 +4270,12 @@
                 <w:sz w:val="20"/>
               </w:rPr>
             </w:pPr>
+            <w:r>
+              <w:rPr>
+                <w:sz w:val="20"/>
+              </w:rPr>
+              <w:t>Tela de listagem simples</w:t>
+            </w:r>
           </w:p>
         </w:tc>
         <w:tc>
@@ -4134,6 +4308,12 @@
                 <w:sz w:val="20"/>
               </w:rPr>
             </w:pPr>
+            <w:r>
+              <w:rPr>
+                <w:sz w:val="20"/>
+              </w:rPr>
+              <w:t>RNF003</w:t>
+            </w:r>
           </w:p>
         </w:tc>
         <w:tc>
@@ -4149,6 +4329,12 @@
                 <w:sz w:val="20"/>
               </w:rPr>
             </w:pPr>
+            <w:r>
+              <w:rPr>
+                <w:sz w:val="20"/>
+              </w:rPr>
+              <w:t>A senha deve conter no mínimo 8 caracteres, com letras e números</w:t>
+            </w:r>
           </w:p>
         </w:tc>
         <w:tc>
@@ -4226,6 +4412,12 @@
           <w:cols w:space="720"/>
         </w:sectPr>
       </w:pPr>
+      <w:r>
+        <w:rPr>
+          <w:sz w:val="20"/>
+        </w:rPr>
+        <w:tab/>
+      </w:r>
     </w:p>
     <w:p>
       <w:pPr>
@@ -4256,8 +4448,8 @@
           <w:sz w:val="32"/>
         </w:rPr>
       </w:pPr>
-      <w:bookmarkStart w:id="12" w:name="_bookmark11"/>
-      <w:bookmarkEnd w:id="12"/>
+      <w:bookmarkStart w:id="11" w:name="_bookmark11"/>
+      <w:bookmarkEnd w:id="11"/>
       <w:r>
         <w:rPr>
           <w:rFonts w:ascii="Verdana" w:hAnsi="Verdana"/>
@@ -4499,6 +4691,13 @@
                 <w:sz w:val="20"/>
               </w:rPr>
             </w:pPr>
+            <w:r>
+              <w:rPr>
+                <w:i/>
+                <w:sz w:val="20"/>
+              </w:rPr>
+              <w:t>RN001</w:t>
+            </w:r>
           </w:p>
         </w:tc>
         <w:tc>
@@ -4521,6 +4720,13 @@
                 <w:sz w:val="20"/>
               </w:rPr>
             </w:pPr>
+            <w:r>
+              <w:rPr>
+                <w:i/>
+                <w:sz w:val="20"/>
+              </w:rPr>
+              <w:t>Listar Somente Pacotes Ativos</w:t>
+            </w:r>
           </w:p>
         </w:tc>
         <w:tc>
@@ -4547,8 +4753,16 @@
               <w:rPr>
                 <w:i/>
                 <w:sz w:val="20"/>
-              </w:rPr>
-            </w:pPr>
+                <w:u w:val="single"/>
+              </w:rPr>
+            </w:pPr>
+            <w:r>
+              <w:rPr>
+                <w:i/>
+                <w:sz w:val="20"/>
+              </w:rPr>
+              <w:t>CLIENTE</w:t>
+            </w:r>
           </w:p>
         </w:tc>
       </w:tr>
@@ -4576,6 +4790,14 @@
                 <w:sz w:val="20"/>
               </w:rPr>
             </w:pPr>
+            <w:r>
+              <w:rPr>
+                <w:i/>
+                <w:w w:val="99"/>
+                <w:sz w:val="20"/>
+              </w:rPr>
+              <w:t>RN002</w:t>
+            </w:r>
           </w:p>
         </w:tc>
         <w:tc>
@@ -4598,6 +4820,13 @@
                 <w:sz w:val="20"/>
               </w:rPr>
             </w:pPr>
+            <w:r>
+              <w:rPr>
+                <w:i/>
+                <w:sz w:val="20"/>
+              </w:rPr>
+              <w:t>Somente usuários ADM podem acessar o sistema Web</w:t>
+            </w:r>
           </w:p>
         </w:tc>
         <w:tc>
@@ -4626,6 +4855,13 @@
                 <w:sz w:val="20"/>
               </w:rPr>
             </w:pPr>
+            <w:r>
+              <w:rPr>
+                <w:i/>
+                <w:sz w:val="20"/>
+              </w:rPr>
+              <w:t>ADMIN</w:t>
+            </w:r>
           </w:p>
         </w:tc>
       </w:tr>
@@ -4647,8 +4883,8 @@
           <w:sz w:val="24"/>
         </w:rPr>
       </w:pPr>
-      <w:bookmarkStart w:id="13" w:name="_bookmark12"/>
-      <w:bookmarkEnd w:id="13"/>
+      <w:bookmarkStart w:id="12" w:name="_bookmark12"/>
+      <w:bookmarkEnd w:id="12"/>
       <w:r>
         <w:rPr>
           <w:b/>
@@ -4796,6 +5032,12 @@
                 <w:sz w:val="20"/>
               </w:rPr>
             </w:pPr>
+            <w:r>
+              <w:rPr>
+                <w:sz w:val="20"/>
+              </w:rPr>
+              <w:t>RH001</w:t>
+            </w:r>
           </w:p>
         </w:tc>
         <w:tc>
@@ -4811,6 +5053,12 @@
                 <w:sz w:val="20"/>
               </w:rPr>
             </w:pPr>
+            <w:r>
+              <w:rPr>
+                <w:sz w:val="20"/>
+              </w:rPr>
+              <w:t>Dispositivo mínimo de 512mb de memória Ram</w:t>
+            </w:r>
           </w:p>
         </w:tc>
       </w:tr>
@@ -4829,6 +5077,12 @@
                 <w:sz w:val="20"/>
               </w:rPr>
             </w:pPr>
+            <w:r>
+              <w:rPr>
+                <w:sz w:val="20"/>
+              </w:rPr>
+              <w:t>RH002</w:t>
+            </w:r>
           </w:p>
         </w:tc>
         <w:tc>
@@ -4843,6 +5097,12 @@
                 <w:sz w:val="20"/>
               </w:rPr>
             </w:pPr>
+            <w:r>
+              <w:rPr>
+                <w:sz w:val="20"/>
+              </w:rPr>
+              <w:t>Espaço mínimo de 50 mb de memória interna</w:t>
+            </w:r>
           </w:p>
         </w:tc>
       </w:tr>
@@ -4861,6 +5121,12 @@
                 <w:sz w:val="20"/>
               </w:rPr>
             </w:pPr>
+            <w:r>
+              <w:rPr>
+                <w:sz w:val="20"/>
+              </w:rPr>
+              <w:t>RH003</w:t>
+            </w:r>
           </w:p>
         </w:tc>
         <w:tc>
@@ -4875,6 +5141,12 @@
                 <w:sz w:val="20"/>
               </w:rPr>
             </w:pPr>
+            <w:r>
+              <w:rPr>
+                <w:sz w:val="20"/>
+              </w:rPr>
+              <w:t>Dispositivo deve conter acesso a internet</w:t>
+            </w:r>
           </w:p>
         </w:tc>
       </w:tr>
@@ -4889,6 +5161,14 @@
           <w:sz w:val="11"/>
         </w:rPr>
       </w:pPr>
+      <w:r>
+        <w:rPr>
+          <w:rFonts w:ascii="Tahoma"/>
+          <w:b/>
+          <w:sz w:val="11"/>
+        </w:rPr>
+        <w:t>‘</w:t>
+      </w:r>
     </w:p>
     <w:p>
       <w:pPr>
@@ -4907,8 +5187,8 @@
           <w:sz w:val="24"/>
         </w:rPr>
       </w:pPr>
-      <w:bookmarkStart w:id="14" w:name="_bookmark13"/>
-      <w:bookmarkEnd w:id="14"/>
+      <w:bookmarkStart w:id="13" w:name="_bookmark13"/>
+      <w:bookmarkEnd w:id="13"/>
       <w:r>
         <w:rPr>
           <w:b/>
@@ -4964,16 +5244,16 @@
         <w:tblLook w:val="01E0" w:firstRow="1" w:lastRow="1" w:firstColumn="1" w:lastColumn="1" w:noHBand="0" w:noVBand="0"/>
       </w:tblPr>
       <w:tblGrid>
-        <w:gridCol w:w="506"/>
-        <w:gridCol w:w="8125"/>
+        <w:gridCol w:w="508"/>
+        <w:gridCol w:w="8180"/>
       </w:tblGrid>
       <w:tr>
         <w:trPr>
-          <w:trHeight w:val="357"/>
+          <w:trHeight w:val="426"/>
         </w:trPr>
         <w:tc>
           <w:tcPr>
-            <w:tcW w:w="506" w:type="dxa"/>
+            <w:tcW w:w="508" w:type="dxa"/>
             <w:shd w:val="clear" w:color="auto" w:fill="003366"/>
           </w:tcPr>
           <w:p>
@@ -4997,7 +5277,7 @@
         </w:tc>
         <w:tc>
           <w:tcPr>
-            <w:tcW w:w="8125" w:type="dxa"/>
+            <w:tcW w:w="8180" w:type="dxa"/>
             <w:shd w:val="clear" w:color="auto" w:fill="003366"/>
           </w:tcPr>
           <w:p>
@@ -5022,11 +5302,11 @@
       </w:tr>
       <w:tr>
         <w:trPr>
-          <w:trHeight w:val="491"/>
+          <w:trHeight w:val="586"/>
         </w:trPr>
         <w:tc>
           <w:tcPr>
-            <w:tcW w:w="506" w:type="dxa"/>
+            <w:tcW w:w="508" w:type="dxa"/>
             <w:tcBorders>
               <w:top w:val="single" w:sz="4" w:space="0" w:color="003366"/>
               <w:left w:val="single" w:sz="4" w:space="0" w:color="003366"/>
@@ -5042,11 +5322,17 @@
                 <w:sz w:val="20"/>
               </w:rPr>
             </w:pPr>
-          </w:p>
-        </w:tc>
-        <w:tc>
-          <w:tcPr>
-            <w:tcW w:w="8125" w:type="dxa"/>
+            <w:r>
+              <w:rPr>
+                <w:sz w:val="20"/>
+              </w:rPr>
+              <w:t>RS001</w:t>
+            </w:r>
+          </w:p>
+        </w:tc>
+        <w:tc>
+          <w:tcPr>
+            <w:tcW w:w="8180" w:type="dxa"/>
             <w:tcBorders>
               <w:top w:val="single" w:sz="4" w:space="0" w:color="003366"/>
               <w:left w:val="single" w:sz="4" w:space="0" w:color="003366"/>
@@ -5063,6 +5349,12 @@
                 <w:sz w:val="20"/>
               </w:rPr>
             </w:pPr>
+            <w:r>
+              <w:rPr>
+                <w:sz w:val="20"/>
+              </w:rPr>
+              <w:t>Dispositivo deve conter o sistema Android</w:t>
+            </w:r>
           </w:p>
         </w:tc>
       </w:tr>
@@ -5073,79 +5365,14 @@
         <w:rPr>
           <w:rFonts w:ascii="Tahoma"/>
           <w:b/>
-        </w:rPr>
-      </w:pPr>
-    </w:p>
-    <w:p>
-      <w:pPr>
-        <w:pStyle w:val="PargrafodaLista"/>
-        <w:numPr>
-          <w:ilvl w:val="1"/>
-          <w:numId w:val="1"/>
-        </w:numPr>
-        <w:tabs>
-          <w:tab w:val="left" w:pos="999"/>
-          <w:tab w:val="left" w:pos="1000"/>
-        </w:tabs>
-        <w:spacing w:before="238"/>
-        <w:rPr>
-          <w:b/>
-          <w:sz w:val="24"/>
-        </w:rPr>
-      </w:pPr>
-      <w:bookmarkStart w:id="15" w:name="_bookmark14"/>
-      <w:bookmarkEnd w:id="15"/>
-      <w:r>
-        <w:rPr>
-          <w:b/>
-          <w:color w:val="003366"/>
-          <w:sz w:val="24"/>
-        </w:rPr>
-        <w:t>Identificação dos Casos de</w:t>
-      </w:r>
-      <w:r>
-        <w:rPr>
-          <w:b/>
-          <w:color w:val="003366"/>
-          <w:spacing w:val="-4"/>
-          <w:sz w:val="24"/>
-        </w:rPr>
-        <w:t xml:space="preserve"> </w:t>
-      </w:r>
-      <w:r>
-        <w:rPr>
-          <w:b/>
-          <w:color w:val="003366"/>
-          <w:sz w:val="24"/>
-        </w:rPr>
-        <w:t>Uso</w:t>
-      </w:r>
-    </w:p>
-    <w:p>
-      <w:pPr>
-        <w:pStyle w:val="Corpodetexto"/>
-        <w:rPr>
-          <w:rFonts w:ascii="Tahoma"/>
-          <w:b/>
-        </w:rPr>
-      </w:pPr>
-    </w:p>
-    <w:p>
-      <w:pPr>
-        <w:pStyle w:val="Corpodetexto"/>
-        <w:spacing w:before="1"/>
-        <w:rPr>
-          <w:rFonts w:ascii="Tahoma"/>
-          <w:b/>
-          <w:sz w:val="21"/>
         </w:rPr>
       </w:pPr>
     </w:p>
     <w:tbl>
       <w:tblPr>
         <w:tblStyle w:val="TableNormal"/>
+        <w:tblpPr w:leftFromText="141" w:rightFromText="141" w:vertAnchor="text" w:horzAnchor="margin" w:tblpYSpec="outside"/>
         <w:tblW w:w="0" w:type="auto"/>
-        <w:tblInd w:w="157" w:type="dxa"/>
         <w:tblBorders>
           <w:top w:val="single" w:sz="4" w:space="0" w:color="003366"/>
           <w:left w:val="single" w:sz="4" w:space="0" w:color="003366"/>
@@ -5186,12 +5413,15 @@
                 <w:sz w:val="20"/>
               </w:rPr>
             </w:pPr>
+            <w:bookmarkStart w:id="14" w:name="_bookmark14"/>
+            <w:bookmarkEnd w:id="14"/>
             <w:r>
               <w:rPr>
                 <w:b/>
                 <w:color w:val="FFFFFF"/>
                 <w:sz w:val="20"/>
               </w:rPr>
+              <w:lastRenderedPageBreak/>
               <w:t>ID</w:t>
             </w:r>
           </w:p>
@@ -5274,6 +5504,13 @@
                 <w:sz w:val="20"/>
               </w:rPr>
             </w:pPr>
+            <w:r>
+              <w:rPr>
+                <w:i/>
+                <w:sz w:val="20"/>
+              </w:rPr>
+              <w:t>CU001</w:t>
+            </w:r>
           </w:p>
         </w:tc>
         <w:tc>
@@ -5289,6 +5526,13 @@
                 <w:sz w:val="20"/>
               </w:rPr>
             </w:pPr>
+            <w:r>
+              <w:rPr>
+                <w:i/>
+                <w:sz w:val="20"/>
+              </w:rPr>
+              <w:t xml:space="preserve">Visualizar os Pacotes </w:t>
+            </w:r>
           </w:p>
         </w:tc>
         <w:tc>
@@ -5304,6 +5548,13 @@
                 <w:sz w:val="20"/>
               </w:rPr>
             </w:pPr>
+            <w:r>
+              <w:rPr>
+                <w:i/>
+                <w:sz w:val="20"/>
+              </w:rPr>
+              <w:t xml:space="preserve">O administrador irá visualizar todos os pacotes em uma tabela que irá mostrar a imagem, nome, país e os botões de alterar pacote que irá direcionar para outra página e um botão de alterar status do pacote(ativo/inativo).  </w:t>
+            </w:r>
           </w:p>
         </w:tc>
       </w:tr>
@@ -5324,6 +5575,13 @@
                 <w:sz w:val="20"/>
               </w:rPr>
             </w:pPr>
+            <w:r>
+              <w:rPr>
+                <w:i/>
+                <w:sz w:val="20"/>
+              </w:rPr>
+              <w:t>CU002</w:t>
+            </w:r>
           </w:p>
         </w:tc>
         <w:tc>
@@ -5339,6 +5597,13 @@
                 <w:sz w:val="20"/>
               </w:rPr>
             </w:pPr>
+            <w:r>
+              <w:rPr>
+                <w:i/>
+                <w:sz w:val="20"/>
+              </w:rPr>
+              <w:t>Cadastrar Pacotes</w:t>
+            </w:r>
           </w:p>
         </w:tc>
         <w:tc>
@@ -5356,6 +5621,13 @@
                 <w:sz w:val="20"/>
               </w:rPr>
             </w:pPr>
+            <w:r>
+              <w:rPr>
+                <w:i/>
+                <w:sz w:val="20"/>
+              </w:rPr>
+              <w:t xml:space="preserve">O administrador irá cadastrar os pacotes com a url da imagem, data de inicío e fim, nome, país, descrição do pacote, status(ativo/inativo), todos os campos são obrigatórios.  </w:t>
+            </w:r>
           </w:p>
         </w:tc>
       </w:tr>
@@ -5376,6 +5648,13 @@
                 <w:sz w:val="20"/>
               </w:rPr>
             </w:pPr>
+            <w:r>
+              <w:rPr>
+                <w:i/>
+                <w:sz w:val="20"/>
+              </w:rPr>
+              <w:t>CU003</w:t>
+            </w:r>
           </w:p>
         </w:tc>
         <w:tc>
@@ -5391,6 +5670,13 @@
                 <w:sz w:val="20"/>
               </w:rPr>
             </w:pPr>
+            <w:r>
+              <w:rPr>
+                <w:i/>
+                <w:sz w:val="20"/>
+              </w:rPr>
+              <w:t>Atualizar Pacotes</w:t>
+            </w:r>
           </w:p>
         </w:tc>
         <w:tc>
@@ -5408,6 +5694,13 @@
                 <w:sz w:val="20"/>
               </w:rPr>
             </w:pPr>
+            <w:r>
+              <w:rPr>
+                <w:i/>
+                <w:sz w:val="20"/>
+              </w:rPr>
+              <w:t>O administrador irá atualizar os pacotes, todos os campos são obrigatórios</w:t>
+            </w:r>
           </w:p>
         </w:tc>
       </w:tr>
@@ -5428,6 +5721,13 @@
                 <w:sz w:val="20"/>
               </w:rPr>
             </w:pPr>
+            <w:r>
+              <w:rPr>
+                <w:i/>
+                <w:sz w:val="20"/>
+              </w:rPr>
+              <w:t>CU004</w:t>
+            </w:r>
           </w:p>
         </w:tc>
         <w:tc>
@@ -5443,6 +5743,13 @@
                 <w:sz w:val="20"/>
               </w:rPr>
             </w:pPr>
+            <w:r>
+              <w:rPr>
+                <w:i/>
+                <w:sz w:val="20"/>
+              </w:rPr>
+              <w:t>Filtrar por Mês</w:t>
+            </w:r>
           </w:p>
         </w:tc>
         <w:tc>
@@ -5460,6 +5767,13 @@
                 <w:sz w:val="20"/>
               </w:rPr>
             </w:pPr>
+            <w:r>
+              <w:rPr>
+                <w:i/>
+                <w:sz w:val="20"/>
+              </w:rPr>
+              <w:t>O cliente no aplicativo poderá filtrar os pacotes que deseja somente pelo mês</w:t>
+            </w:r>
           </w:p>
         </w:tc>
       </w:tr>
@@ -5479,6 +5793,13 @@
                 <w:sz w:val="20"/>
               </w:rPr>
             </w:pPr>
+            <w:r>
+              <w:rPr>
+                <w:i/>
+                <w:sz w:val="20"/>
+              </w:rPr>
+              <w:t>CU005</w:t>
+            </w:r>
           </w:p>
         </w:tc>
         <w:tc>
@@ -5493,6 +5814,13 @@
                 <w:sz w:val="20"/>
               </w:rPr>
             </w:pPr>
+            <w:r>
+              <w:rPr>
+                <w:i/>
+                <w:sz w:val="20"/>
+              </w:rPr>
+              <w:t>Alterar Status do Pacote</w:t>
+            </w:r>
           </w:p>
         </w:tc>
         <w:tc>
@@ -5515,6 +5843,13 @@
                 <w:sz w:val="20"/>
               </w:rPr>
             </w:pPr>
+            <w:r>
+              <w:rPr>
+                <w:i/>
+                <w:sz w:val="20"/>
+              </w:rPr>
+              <w:t>O administrador poderá alterar o status dos pacotes</w:t>
+            </w:r>
           </w:p>
         </w:tc>
       </w:tr>
@@ -5535,6 +5870,13 @@
                 <w:sz w:val="20"/>
               </w:rPr>
             </w:pPr>
+            <w:r>
+              <w:rPr>
+                <w:i/>
+                <w:sz w:val="20"/>
+              </w:rPr>
+              <w:t>CU006</w:t>
+            </w:r>
           </w:p>
         </w:tc>
         <w:tc>
@@ -5550,6 +5892,13 @@
                 <w:sz w:val="20"/>
               </w:rPr>
             </w:pPr>
+            <w:r>
+              <w:rPr>
+                <w:i/>
+                <w:sz w:val="20"/>
+              </w:rPr>
+              <w:t>Efetuar Login</w:t>
+            </w:r>
           </w:p>
         </w:tc>
         <w:tc>
@@ -5566,17 +5915,629 @@
                 <w:sz w:val="20"/>
               </w:rPr>
             </w:pPr>
+            <w:r>
+              <w:rPr>
+                <w:i/>
+                <w:sz w:val="20"/>
+              </w:rPr>
+              <w:t>O administrador deverá informar o email e senha para efetuar o login</w:t>
+            </w:r>
+          </w:p>
+        </w:tc>
+      </w:tr>
+      <w:tr>
+        <w:trPr>
+          <w:trHeight w:val="57"/>
+        </w:trPr>
+        <w:tc>
+          <w:tcPr>
+            <w:tcW w:w="1752" w:type="dxa"/>
+          </w:tcPr>
+          <w:p>
+            <w:pPr>
+              <w:pStyle w:val="TableParagraph"/>
+              <w:spacing w:before="55"/>
+              <w:rPr>
+                <w:i/>
+                <w:sz w:val="20"/>
+              </w:rPr>
+            </w:pPr>
+            <w:r>
+              <w:rPr>
+                <w:i/>
+                <w:sz w:val="20"/>
+              </w:rPr>
+              <w:t>CU007</w:t>
+            </w:r>
+          </w:p>
+        </w:tc>
+        <w:tc>
+          <w:tcPr>
+            <w:tcW w:w="2638" w:type="dxa"/>
+          </w:tcPr>
+          <w:p>
+            <w:pPr>
+              <w:pStyle w:val="TableParagraph"/>
+              <w:spacing w:before="55"/>
+              <w:rPr>
+                <w:i/>
+                <w:sz w:val="20"/>
+              </w:rPr>
+            </w:pPr>
+            <w:r>
+              <w:rPr>
+                <w:i/>
+                <w:sz w:val="20"/>
+              </w:rPr>
+              <w:t>Efetuar Logout</w:t>
+            </w:r>
+          </w:p>
+        </w:tc>
+        <w:tc>
+          <w:tcPr>
+            <w:tcW w:w="4225" w:type="dxa"/>
+          </w:tcPr>
+          <w:p>
+            <w:pPr>
+              <w:pStyle w:val="TableParagraph"/>
+              <w:spacing w:before="0"/>
+              <w:ind w:right="88"/>
+              <w:rPr>
+                <w:i/>
+                <w:sz w:val="20"/>
+              </w:rPr>
+            </w:pPr>
+            <w:r>
+              <w:rPr>
+                <w:i/>
+                <w:sz w:val="20"/>
+              </w:rPr>
+              <w:t>Caso o usuário esteja logado</w:t>
+            </w:r>
+            <w:r>
+              <w:rPr>
+                <w:i/>
+                <w:sz w:val="20"/>
+              </w:rPr>
+              <w:t xml:space="preserve"> no sistema web, poderá efetuar logout</w:t>
+            </w:r>
+          </w:p>
+        </w:tc>
+      </w:tr>
+      <w:tr>
+        <w:trPr>
+          <w:trHeight w:val="57"/>
+        </w:trPr>
+        <w:tc>
+          <w:tcPr>
+            <w:tcW w:w="1752" w:type="dxa"/>
+          </w:tcPr>
+          <w:p>
+            <w:pPr>
+              <w:pStyle w:val="TableParagraph"/>
+              <w:spacing w:before="55"/>
+              <w:rPr>
+                <w:i/>
+                <w:sz w:val="20"/>
+              </w:rPr>
+            </w:pPr>
+            <w:r>
+              <w:rPr>
+                <w:i/>
+                <w:sz w:val="20"/>
+              </w:rPr>
+              <w:t>CU008</w:t>
+            </w:r>
+          </w:p>
+        </w:tc>
+        <w:tc>
+          <w:tcPr>
+            <w:tcW w:w="2638" w:type="dxa"/>
+          </w:tcPr>
+          <w:p>
+            <w:pPr>
+              <w:pStyle w:val="TableParagraph"/>
+              <w:spacing w:before="55"/>
+              <w:rPr>
+                <w:i/>
+                <w:sz w:val="20"/>
+              </w:rPr>
+            </w:pPr>
+            <w:r>
+              <w:rPr>
+                <w:i/>
+                <w:sz w:val="20"/>
+              </w:rPr>
+              <w:t>Selecionar Pacote</w:t>
+            </w:r>
+          </w:p>
+        </w:tc>
+        <w:tc>
+          <w:tcPr>
+            <w:tcW w:w="4225" w:type="dxa"/>
+          </w:tcPr>
+          <w:p>
+            <w:pPr>
+              <w:pStyle w:val="TableParagraph"/>
+              <w:spacing w:before="0"/>
+              <w:ind w:right="88"/>
+              <w:rPr>
+                <w:i/>
+                <w:sz w:val="20"/>
+              </w:rPr>
+            </w:pPr>
+            <w:r>
+              <w:rPr>
+                <w:i/>
+                <w:sz w:val="20"/>
+              </w:rPr>
+              <w:t>O cliente no aplicativo poderá selecionar um pacote para ter mais informações sobre o mesmo</w:t>
+            </w:r>
+          </w:p>
+        </w:tc>
+      </w:tr>
+      <w:tr>
+        <w:trPr>
+          <w:trHeight w:val="57"/>
+        </w:trPr>
+        <w:tc>
+          <w:tcPr>
+            <w:tcW w:w="1752" w:type="dxa"/>
+          </w:tcPr>
+          <w:p>
+            <w:pPr>
+              <w:pStyle w:val="TableParagraph"/>
+              <w:spacing w:before="55"/>
+              <w:rPr>
+                <w:i/>
+                <w:sz w:val="20"/>
+              </w:rPr>
+            </w:pPr>
+            <w:r>
+              <w:rPr>
+                <w:i/>
+                <w:sz w:val="20"/>
+              </w:rPr>
+              <w:t>CU009</w:t>
+            </w:r>
+          </w:p>
+        </w:tc>
+        <w:tc>
+          <w:tcPr>
+            <w:tcW w:w="2638" w:type="dxa"/>
+          </w:tcPr>
+          <w:p>
+            <w:pPr>
+              <w:pStyle w:val="TableParagraph"/>
+              <w:spacing w:before="55"/>
+              <w:rPr>
+                <w:i/>
+                <w:sz w:val="20"/>
+              </w:rPr>
+            </w:pPr>
+            <w:r>
+              <w:rPr>
+                <w:i/>
+                <w:sz w:val="20"/>
+              </w:rPr>
+              <w:t>Enviar Email</w:t>
+            </w:r>
+          </w:p>
+        </w:tc>
+        <w:tc>
+          <w:tcPr>
+            <w:tcW w:w="4225" w:type="dxa"/>
+          </w:tcPr>
+          <w:p>
+            <w:pPr>
+              <w:pStyle w:val="TableParagraph"/>
+              <w:spacing w:before="0"/>
+              <w:ind w:right="88"/>
+              <w:rPr>
+                <w:i/>
+                <w:sz w:val="20"/>
+              </w:rPr>
+            </w:pPr>
+            <w:r>
+              <w:rPr>
+                <w:i/>
+                <w:sz w:val="20"/>
+              </w:rPr>
+              <w:t>Ao clicar no botão irá abrir o app de email do usuário com o campo para preenchimento</w:t>
+            </w:r>
+          </w:p>
+        </w:tc>
+      </w:tr>
+      <w:tr>
+        <w:trPr>
+          <w:trHeight w:val="57"/>
+        </w:trPr>
+        <w:tc>
+          <w:tcPr>
+            <w:tcW w:w="1752" w:type="dxa"/>
+          </w:tcPr>
+          <w:p>
+            <w:pPr>
+              <w:pStyle w:val="TableParagraph"/>
+              <w:spacing w:before="55"/>
+              <w:rPr>
+                <w:i/>
+                <w:sz w:val="20"/>
+              </w:rPr>
+            </w:pPr>
+            <w:r>
+              <w:rPr>
+                <w:i/>
+                <w:sz w:val="20"/>
+              </w:rPr>
+              <w:t>CU010</w:t>
+            </w:r>
+          </w:p>
+        </w:tc>
+        <w:tc>
+          <w:tcPr>
+            <w:tcW w:w="2638" w:type="dxa"/>
+          </w:tcPr>
+          <w:p>
+            <w:pPr>
+              <w:pStyle w:val="TableParagraph"/>
+              <w:spacing w:before="55"/>
+              <w:rPr>
+                <w:i/>
+                <w:sz w:val="20"/>
+              </w:rPr>
+            </w:pPr>
+            <w:r>
+              <w:rPr>
+                <w:i/>
+                <w:sz w:val="20"/>
+              </w:rPr>
+              <w:t>Efetuar Ligação</w:t>
+            </w:r>
+          </w:p>
+        </w:tc>
+        <w:tc>
+          <w:tcPr>
+            <w:tcW w:w="4225" w:type="dxa"/>
+          </w:tcPr>
+          <w:p>
+            <w:pPr>
+              <w:pStyle w:val="TableParagraph"/>
+              <w:spacing w:before="0"/>
+              <w:ind w:right="88"/>
+              <w:rPr>
+                <w:i/>
+                <w:sz w:val="20"/>
+              </w:rPr>
+            </w:pPr>
+            <w:r>
+              <w:rPr>
+                <w:i/>
+                <w:sz w:val="20"/>
+              </w:rPr>
+              <w:t>Irá efetuar uma ligação para a agência</w:t>
+            </w:r>
+          </w:p>
+        </w:tc>
+      </w:tr>
+      <w:tr>
+        <w:trPr>
+          <w:trHeight w:val="57"/>
+        </w:trPr>
+        <w:tc>
+          <w:tcPr>
+            <w:tcW w:w="1752" w:type="dxa"/>
+          </w:tcPr>
+          <w:p>
+            <w:pPr>
+              <w:pStyle w:val="TableParagraph"/>
+              <w:spacing w:before="55"/>
+              <w:rPr>
+                <w:i/>
+                <w:sz w:val="20"/>
+              </w:rPr>
+            </w:pPr>
+            <w:r>
+              <w:rPr>
+                <w:i/>
+                <w:sz w:val="20"/>
+              </w:rPr>
+              <w:t>CU011</w:t>
+            </w:r>
+          </w:p>
+        </w:tc>
+        <w:tc>
+          <w:tcPr>
+            <w:tcW w:w="2638" w:type="dxa"/>
+          </w:tcPr>
+          <w:p>
+            <w:pPr>
+              <w:pStyle w:val="TableParagraph"/>
+              <w:spacing w:before="55"/>
+              <w:rPr>
+                <w:i/>
+                <w:sz w:val="20"/>
+              </w:rPr>
+            </w:pPr>
+            <w:r>
+              <w:rPr>
+                <w:i/>
+                <w:sz w:val="20"/>
+              </w:rPr>
+              <w:t>Filtrar por País</w:t>
+            </w:r>
+          </w:p>
+        </w:tc>
+        <w:tc>
+          <w:tcPr>
+            <w:tcW w:w="4225" w:type="dxa"/>
+          </w:tcPr>
+          <w:p>
+            <w:pPr>
+              <w:pStyle w:val="TableParagraph"/>
+              <w:spacing w:before="0"/>
+              <w:ind w:right="88"/>
+              <w:rPr>
+                <w:i/>
+                <w:sz w:val="20"/>
+              </w:rPr>
+            </w:pPr>
+            <w:r>
+              <w:rPr>
+                <w:i/>
+                <w:sz w:val="20"/>
+              </w:rPr>
+              <w:t>O cliente no aplicativo poderá filtrar os p</w:t>
+            </w:r>
+            <w:r>
+              <w:rPr>
+                <w:i/>
+                <w:sz w:val="20"/>
+              </w:rPr>
+              <w:t>acotes que deseja somente pelo país</w:t>
+            </w:r>
+            <w:bookmarkStart w:id="15" w:name="_GoBack"/>
+            <w:bookmarkEnd w:id="15"/>
+          </w:p>
+        </w:tc>
+      </w:tr>
+      <w:tr>
+        <w:trPr>
+          <w:trHeight w:val="57"/>
+        </w:trPr>
+        <w:tc>
+          <w:tcPr>
+            <w:tcW w:w="1752" w:type="dxa"/>
+          </w:tcPr>
+          <w:p>
+            <w:pPr>
+              <w:pStyle w:val="TableParagraph"/>
+              <w:spacing w:before="55"/>
+              <w:rPr>
+                <w:i/>
+                <w:sz w:val="20"/>
+              </w:rPr>
+            </w:pPr>
+            <w:r>
+              <w:rPr>
+                <w:i/>
+                <w:sz w:val="20"/>
+              </w:rPr>
+              <w:t>CU012</w:t>
+            </w:r>
+          </w:p>
+        </w:tc>
+        <w:tc>
+          <w:tcPr>
+            <w:tcW w:w="2638" w:type="dxa"/>
+          </w:tcPr>
+          <w:p>
+            <w:pPr>
+              <w:pStyle w:val="TableParagraph"/>
+              <w:spacing w:before="55"/>
+              <w:rPr>
+                <w:i/>
+                <w:sz w:val="20"/>
+              </w:rPr>
+            </w:pPr>
+            <w:r>
+              <w:rPr>
+                <w:i/>
+                <w:sz w:val="20"/>
+              </w:rPr>
+              <w:t>Filtrar por País e Mês</w:t>
+            </w:r>
+          </w:p>
+        </w:tc>
+        <w:tc>
+          <w:tcPr>
+            <w:tcW w:w="4225" w:type="dxa"/>
+          </w:tcPr>
+          <w:p>
+            <w:pPr>
+              <w:pStyle w:val="TableParagraph"/>
+              <w:spacing w:before="0"/>
+              <w:ind w:right="88"/>
+              <w:rPr>
+                <w:i/>
+                <w:sz w:val="20"/>
+              </w:rPr>
+            </w:pPr>
+            <w:r>
+              <w:rPr>
+                <w:i/>
+                <w:sz w:val="20"/>
+              </w:rPr>
+              <w:t>O cliente no aplicativo poderá filtrar os p</w:t>
+            </w:r>
+            <w:r>
+              <w:rPr>
+                <w:i/>
+                <w:sz w:val="20"/>
+              </w:rPr>
+              <w:t>acotes que deseja pelo mês e pelo país</w:t>
+            </w:r>
+          </w:p>
+        </w:tc>
+      </w:tr>
+      <w:tr>
+        <w:trPr>
+          <w:trHeight w:val="57"/>
+        </w:trPr>
+        <w:tc>
+          <w:tcPr>
+            <w:tcW w:w="1752" w:type="dxa"/>
+          </w:tcPr>
+          <w:p>
+            <w:pPr>
+              <w:pStyle w:val="TableParagraph"/>
+              <w:spacing w:before="55"/>
+              <w:rPr>
+                <w:i/>
+                <w:sz w:val="20"/>
+              </w:rPr>
+            </w:pPr>
+            <w:r>
+              <w:rPr>
+                <w:i/>
+                <w:sz w:val="20"/>
+              </w:rPr>
+              <w:t>CU013</w:t>
+            </w:r>
+          </w:p>
+        </w:tc>
+        <w:tc>
+          <w:tcPr>
+            <w:tcW w:w="2638" w:type="dxa"/>
+          </w:tcPr>
+          <w:p>
+            <w:pPr>
+              <w:pStyle w:val="TableParagraph"/>
+              <w:spacing w:before="55"/>
+              <w:ind w:left="0"/>
+              <w:rPr>
+                <w:i/>
+                <w:sz w:val="20"/>
+              </w:rPr>
+            </w:pPr>
+            <w:r>
+              <w:rPr>
+                <w:i/>
+                <w:sz w:val="20"/>
+              </w:rPr>
+              <w:t>Visualizar os pacotes cliente</w:t>
+            </w:r>
+          </w:p>
+        </w:tc>
+        <w:tc>
+          <w:tcPr>
+            <w:tcW w:w="4225" w:type="dxa"/>
+          </w:tcPr>
+          <w:p>
+            <w:pPr>
+              <w:pStyle w:val="TableParagraph"/>
+              <w:spacing w:before="0"/>
+              <w:ind w:right="88"/>
+              <w:rPr>
+                <w:i/>
+                <w:sz w:val="20"/>
+              </w:rPr>
+            </w:pPr>
+            <w:r>
+              <w:rPr>
+                <w:i/>
+                <w:sz w:val="20"/>
+              </w:rPr>
+              <w:t>O Cliente no App poderá visualizar todos os pacotes ativos</w:t>
+            </w:r>
           </w:p>
         </w:tc>
       </w:tr>
     </w:tbl>
     <w:p>
       <w:pPr>
+        <w:pStyle w:val="PargrafodaLista"/>
+        <w:numPr>
+          <w:ilvl w:val="1"/>
+          <w:numId w:val="1"/>
+        </w:numPr>
+        <w:tabs>
+          <w:tab w:val="left" w:pos="999"/>
+          <w:tab w:val="left" w:pos="1000"/>
+        </w:tabs>
+        <w:spacing w:before="238"/>
+        <w:rPr>
+          <w:b/>
+          <w:sz w:val="24"/>
+        </w:rPr>
+      </w:pPr>
+      <w:r>
+        <w:rPr>
+          <w:b/>
+          <w:color w:val="003366"/>
+          <w:sz w:val="24"/>
+        </w:rPr>
+        <w:t>Identificação dos Casos de</w:t>
+      </w:r>
+      <w:r>
+        <w:rPr>
+          <w:b/>
+          <w:color w:val="003366"/>
+          <w:spacing w:val="-4"/>
+          <w:sz w:val="24"/>
+        </w:rPr>
+        <w:t xml:space="preserve"> </w:t>
+      </w:r>
+      <w:r>
+        <w:rPr>
+          <w:b/>
+          <w:color w:val="003366"/>
+          <w:sz w:val="24"/>
+        </w:rPr>
+        <w:t>Uso</w:t>
+      </w:r>
+    </w:p>
+    <w:p>
+      <w:pPr>
+        <w:pStyle w:val="Corpodetexto"/>
+        <w:rPr>
+          <w:rFonts w:ascii="Tahoma"/>
+          <w:b/>
+        </w:rPr>
+      </w:pPr>
+    </w:p>
+    <w:p>
+      <w:pPr>
+        <w:pStyle w:val="Corpodetexto"/>
+        <w:spacing w:before="1"/>
+        <w:rPr>
+          <w:rFonts w:ascii="Tahoma"/>
+          <w:b/>
+          <w:sz w:val="21"/>
+        </w:rPr>
+      </w:pPr>
+    </w:p>
+    <w:p>
+      <w:pPr>
         <w:rPr>
           <w:sz w:val="20"/>
         </w:rPr>
+      </w:pPr>
+    </w:p>
+    <w:p>
+      <w:pPr>
+        <w:rPr>
+          <w:sz w:val="20"/>
+        </w:rPr>
+      </w:pPr>
+    </w:p>
+    <w:p>
+      <w:pPr>
+        <w:rPr>
+          <w:sz w:val="20"/>
+        </w:rPr>
         <w:sectPr>
-          <w:headerReference w:type="default" r:id="rId10"/>
+          <w:headerReference w:type="default" r:id="rId11"/>
           <w:pgSz w:w="12240" w:h="15840"/>
           <w:pgMar w:top="1120" w:right="1380" w:bottom="1020" w:left="1660" w:header="914" w:footer="836" w:gutter="0"/>
           <w:cols w:space="720"/>
@@ -6157,7 +7118,7 @@
     </w:tbl>
     <w:p/>
     <w:sectPr>
-      <w:headerReference w:type="default" r:id="rId11"/>
+      <w:headerReference w:type="default" r:id="rId12"/>
       <w:pgSz w:w="12240" w:h="15840"/>
       <w:pgMar w:top="1880" w:right="1380" w:bottom="1020" w:left="1660" w:header="914" w:footer="836" w:gutter="0"/>
       <w:cols w:space="720"/>
@@ -6647,7 +7608,7 @@
                               <w:noProof/>
                               <w:sz w:val="16"/>
                             </w:rPr>
-                            <w:t>2</w:t>
+                            <w:t>9</w:t>
                           </w:r>
                           <w:r>
                             <w:fldChar w:fldCharType="end"/>
@@ -6716,7 +7677,7 @@
                         <w:noProof/>
                         <w:sz w:val="16"/>
                       </w:rPr>
-                      <w:t>2</w:t>
+                      <w:t>9</w:t>
                     </w:r>
                     <w:r>
                       <w:fldChar w:fldCharType="end"/>
@@ -9968,4 +10929,16 @@
   <a:objectDefaults/>
   <a:extraClrSchemeLst/>
 </a:theme>
+</file>
+
+<file path=customXml/item1.xml><?xml version="1.0" encoding="utf-8"?>
+<b:Sources xmlns:b="http://schemas.openxmlformats.org/officeDocument/2006/bibliography" xmlns="http://schemas.openxmlformats.org/officeDocument/2006/bibliography" SelectedStyle="\APASixthEditionOfficeOnline.xsl" StyleName="APA" Version="6"/>
+</file>
+
+<file path=customXml/itemProps1.xml><?xml version="1.0" encoding="utf-8"?>
+<ds:datastoreItem xmlns:ds="http://schemas.openxmlformats.org/officeDocument/2006/customXml" ds:itemID="{07165BEC-C697-444B-A526-4CA91594D631}">
+  <ds:schemaRefs>
+    <ds:schemaRef ds:uri="http://schemas.openxmlformats.org/officeDocument/2006/bibliography"/>
+  </ds:schemaRefs>
+</ds:datastoreItem>
 </file>
</xml_diff>